<commit_message>
update resume and port
</commit_message>
<xml_diff>
--- a/docs/cv.docx
+++ b/docs/cv.docx
@@ -92,25 +92,7 @@
           <w:sz w:val="32"/>
           <w:szCs w:val="32"/>
         </w:rPr>
-        <w:t>10+ years of experience</w:t>
-      </w:r>
-      <w:r>
-        <w:rPr>
-          <w:b/>
-          <w:bCs/>
-          <w:sz w:val="32"/>
-          <w:szCs w:val="32"/>
-        </w:rPr>
-        <w:t>, 5 in data science,</w:t>
-      </w:r>
-      <w:r>
-        <w:rPr>
-          <w:b/>
-          <w:bCs/>
-          <w:sz w:val="32"/>
-          <w:szCs w:val="32"/>
-        </w:rPr>
-        <w:t xml:space="preserve"> </w:t>
+        <w:t xml:space="preserve">10+ years of experience, 5 in data science, </w:t>
       </w:r>
       <w:r>
         <w:rPr>
@@ -493,15 +475,7 @@
         <w:contextualSpacing w:val="0"/>
       </w:pPr>
       <w:r>
-        <w:t xml:space="preserve">Led a DAF division workshop in the Netherlands on data science and </w:t>
-      </w:r>
-      <w:proofErr w:type="spellStart"/>
-      <w:r>
-        <w:t>MLOps</w:t>
-      </w:r>
-      <w:proofErr w:type="spellEnd"/>
-      <w:r>
-        <w:t xml:space="preserve"> best practices, enabling early detection of critical component failures</w:t>
+        <w:t>Led a DAF division workshop in the Netherlands on data science and MLOps best practices, enabling early detection of critical component failures</w:t>
       </w:r>
       <w:r>
         <w:t>.</w:t>
@@ -569,21 +543,7 @@
         <w:contextualSpacing w:val="0"/>
       </w:pPr>
       <w:r>
-        <w:t xml:space="preserve">Developed </w:t>
-      </w:r>
-      <w:proofErr w:type="spellStart"/>
-      <w:r>
-        <w:t>FastAPI</w:t>
-      </w:r>
-      <w:proofErr w:type="spellEnd"/>
-      <w:r>
-        <w:t xml:space="preserve"> endpoints integrating ML models with business </w:t>
-      </w:r>
-      <w:r>
-        <w:t>systems,</w:t>
-      </w:r>
-      <w:r>
-        <w:t xml:space="preserve"> logged API usage and </w:t>
+        <w:t xml:space="preserve">Developed FastAPI endpoints integrating ML models with business systems, logged API usage and </w:t>
       </w:r>
       <w:r>
         <w:t>uploaded</w:t>
@@ -609,15 +569,7 @@
         <w:t xml:space="preserve">machine learning solutions using </w:t>
       </w:r>
       <w:r>
-        <w:t xml:space="preserve">Kafka streaming and </w:t>
-      </w:r>
-      <w:proofErr w:type="spellStart"/>
-      <w:r>
-        <w:t>VertexAI</w:t>
-      </w:r>
-      <w:proofErr w:type="spellEnd"/>
-      <w:r>
-        <w:t xml:space="preserve">. </w:t>
+        <w:t xml:space="preserve">Kafka streaming and VertexAI. </w:t>
       </w:r>
     </w:p>
     <w:p>
@@ -670,6 +622,7 @@
         <w:contextualSpacing w:val="0"/>
       </w:pPr>
       <w:r>
+        <w:lastRenderedPageBreak/>
         <w:t>Led weekly data science team discussions and debugging sessions.</w:t>
       </w:r>
     </w:p>
@@ -684,7 +637,6 @@
         <w:contextualSpacing w:val="0"/>
       </w:pPr>
       <w:r>
-        <w:lastRenderedPageBreak/>
         <w:t>GitHub administrator for Paccar’s advanced analytics organization.</w:t>
       </w:r>
     </w:p>
@@ -918,21 +870,19 @@
           <w:bCs/>
         </w:rPr>
       </w:pPr>
-      <w:proofErr w:type="spellStart"/>
-      <w:r>
-        <w:rPr>
-          <w:b/>
-          <w:bCs/>
-        </w:rPr>
-        <w:t>Chodort</w:t>
-      </w:r>
-      <w:proofErr w:type="spellEnd"/>
-      <w:r>
-        <w:rPr>
-          <w:b/>
-          <w:bCs/>
-        </w:rPr>
-        <w:t xml:space="preserve"> – Computer Teacher </w:t>
+      <w:r>
+        <w:rPr>
+          <w:b/>
+          <w:bCs/>
+        </w:rPr>
+        <w:t>Computer Teacher</w:t>
+      </w:r>
+      <w:r>
+        <w:rPr>
+          <w:b/>
+          <w:bCs/>
+        </w:rPr>
+        <w:t>, Chodort</w:t>
       </w:r>
     </w:p>
     <w:p>
@@ -941,13 +891,8 @@
         <w:spacing w:after="0"/>
         <w:ind w:left="864" w:firstLine="144"/>
       </w:pPr>
-      <w:proofErr w:type="gramStart"/>
-      <w:r>
-        <w:t>Taught</w:t>
-      </w:r>
-      <w:proofErr w:type="gramEnd"/>
-      <w:r>
-        <w:t xml:space="preserve"> computer skills, ranging from first time computer users to introduction to program</w:t>
+      <w:r>
+        <w:t>Taught computer skills, ranging from first time computer users to introduction to program</w:t>
       </w:r>
       <w:r>
         <w:t>m</w:t>
@@ -963,6 +908,47 @@
       </w:pPr>
       <w:r>
         <w:t>Developed and ran accounting reporting for school.</w:t>
+      </w:r>
+    </w:p>
+    <w:p>
+      <w:pPr>
+        <w:spacing w:after="0"/>
+      </w:pPr>
+    </w:p>
+    <w:p>
+      <w:pPr>
+        <w:spacing w:after="0"/>
+      </w:pPr>
+      <w:r>
+        <w:tab/>
+      </w:r>
+      <w:r>
+        <w:tab/>
+      </w:r>
+      <w:r>
+        <w:rPr>
+          <w:b/>
+          <w:bCs/>
+        </w:rPr>
+        <w:t>Patent Examiner, United State Patent Office</w:t>
+      </w:r>
+    </w:p>
+    <w:p>
+      <w:pPr>
+        <w:spacing w:after="0"/>
+      </w:pPr>
+      <w:r>
+        <w:tab/>
+      </w:r>
+      <w:r>
+        <w:tab/>
+      </w:r>
+      <w:r>
+        <w:tab/>
+      </w:r>
+      <w:r>
+        <w:tab/>
+        <w:t xml:space="preserve">Determined if a patent should be granted for an invention. </w:t>
       </w:r>
     </w:p>
     <w:p>
@@ -1003,15 +989,7 @@
         <w:t>Programming</w:t>
       </w:r>
       <w:r>
-        <w:t xml:space="preserve">: Python, SQL, Bash, Git, VBA, Java, </w:t>
-      </w:r>
-      <w:proofErr w:type="spellStart"/>
-      <w:r>
-        <w:t>Matlab</w:t>
-      </w:r>
-      <w:proofErr w:type="spellEnd"/>
-      <w:r>
-        <w:t xml:space="preserve">, Fortran, R </w:t>
+        <w:t xml:space="preserve">: Python, SQL, Bash, Git, VBA, Java, Matlab, Fortran, R </w:t>
       </w:r>
     </w:p>
     <w:p>
@@ -1051,7 +1029,6 @@
         <w:spacing w:after="120"/>
         <w:contextualSpacing w:val="0"/>
       </w:pPr>
-      <w:proofErr w:type="spellStart"/>
       <w:r>
         <w:rPr>
           <w:b/>
@@ -1059,17 +1036,8 @@
         </w:rPr>
         <w:t>MLOps</w:t>
       </w:r>
-      <w:proofErr w:type="spellEnd"/>
-      <w:r>
-        <w:t xml:space="preserve">: GitHub Actions, Docker, GCP, </w:t>
-      </w:r>
-      <w:proofErr w:type="spellStart"/>
-      <w:r>
-        <w:t>FastAPI</w:t>
-      </w:r>
-      <w:proofErr w:type="spellEnd"/>
-      <w:r>
-        <w:t>, Linux/WSL2, DVC, AWS</w:t>
+      <w:r>
+        <w:t>: GitHub Actions, Docker, GCP, FastAPI, Linux/WSL2, DVC, AWS</w:t>
       </w:r>
     </w:p>
     <w:sectPr>
@@ -2575,6 +2543,7 @@
   <w:style w:type="character" w:default="1" w:styleId="DefaultParagraphFont">
     <w:name w:val="Default Paragraph Font"/>
     <w:uiPriority w:val="1"/>
+    <w:semiHidden/>
     <w:unhideWhenUsed/>
   </w:style>
   <w:style w:type="table" w:default="1" w:styleId="TableNormal">

</xml_diff>